<commit_message>
renamed and fixed report
</commit_message>
<xml_diff>
--- a/cs7ds3_main_assignment.docx
+++ b/cs7ds3_main_assignment.docx
@@ -77,14 +77,7 @@
           <w:sz w:val="20"/>
           <w:szCs w:val="20"/>
         </w:rPr>
-        <w:t xml:space="preserve">. Also, </w:t>
-      </w:r>
-      <w:r>
-        <w:rPr>
-          <w:sz w:val="20"/>
-          <w:szCs w:val="20"/>
-        </w:rPr>
-        <w:t xml:space="preserve">other than </w:t>
+        <w:t xml:space="preserve">. Also, other than </w:t>
       </w:r>
       <w:r>
         <w:rPr>
@@ -126,14 +119,7 @@
           <w:sz w:val="20"/>
           <w:szCs w:val="20"/>
         </w:rPr>
-        <w:t>)</w:t>
-      </w:r>
-      <w:r>
-        <w:rPr>
-          <w:sz w:val="20"/>
-          <w:szCs w:val="20"/>
-        </w:rPr>
-        <w:t xml:space="preserve"> </w:t>
+        <w:t xml:space="preserve">) </w:t>
       </w:r>
       <w:r>
         <w:rPr>
@@ -147,23 +133,7 @@
           <w:sz w:val="20"/>
           <w:szCs w:val="20"/>
         </w:rPr>
-        <w:t xml:space="preserve">available as links (stored no google drive) </w:t>
-      </w:r>
-      <w:proofErr w:type="gramStart"/>
-      <w:r>
-        <w:rPr>
-          <w:sz w:val="20"/>
-          <w:szCs w:val="20"/>
-        </w:rPr>
-        <w:t>in order to</w:t>
-      </w:r>
-      <w:proofErr w:type="gramEnd"/>
-      <w:r>
-        <w:rPr>
-          <w:sz w:val="20"/>
-          <w:szCs w:val="20"/>
-        </w:rPr>
-        <w:t xml:space="preserve"> fit content </w:t>
+        <w:t xml:space="preserve">available as links (stored no google drive) in order to fit content </w:t>
       </w:r>
       <w:r>
         <w:rPr>
@@ -452,16 +422,7 @@
         </w:numPr>
       </w:pPr>
       <w:r>
-        <w:t xml:space="preserve">Do </w:t>
-      </w:r>
-      <w:r>
-        <w:t>points</w:t>
-      </w:r>
-      <w:r>
-        <w:t xml:space="preserve"> assigned to wine depend on the variety of the wine? By how much?</w:t>
-      </w:r>
-      <w:r>
-        <w:t xml:space="preserve"> </w:t>
+        <w:t xml:space="preserve">Do points assigned to wine depend on the variety of the wine? By how much? </w:t>
       </w:r>
     </w:p>
     <w:p>
@@ -702,23 +663,7 @@
           <w:sz w:val="20"/>
           <w:szCs w:val="20"/>
         </w:rPr>
-        <w:t xml:space="preserve">is </w:t>
-      </w:r>
-      <w:proofErr w:type="gramStart"/>
-      <w:r>
-        <w:rPr>
-          <w:sz w:val="20"/>
-          <w:szCs w:val="20"/>
-        </w:rPr>
-        <w:t>fairly big</w:t>
-      </w:r>
-      <w:proofErr w:type="gramEnd"/>
-      <w:r>
-        <w:rPr>
-          <w:sz w:val="20"/>
-          <w:szCs w:val="20"/>
-        </w:rPr>
-        <w:t xml:space="preserve"> with </w:t>
+        <w:t xml:space="preserve">is fairly big with </w:t>
       </w:r>
       <w:r>
         <w:rPr>
@@ -1351,25 +1296,7 @@
           <w:sz w:val="20"/>
           <w:szCs w:val="20"/>
         </w:rPr>
-        <w:t xml:space="preserve"> </w:t>
-      </w:r>
-      <w:proofErr w:type="gramStart"/>
-      <w:r>
-        <w:rPr>
-          <w:rFonts w:eastAsiaTheme="minorEastAsia"/>
-          <w:sz w:val="20"/>
-          <w:szCs w:val="20"/>
-        </w:rPr>
-        <w:t>in order to</w:t>
-      </w:r>
-      <w:proofErr w:type="gramEnd"/>
-      <w:r>
-        <w:rPr>
-          <w:rFonts w:eastAsiaTheme="minorEastAsia"/>
-          <w:sz w:val="20"/>
-          <w:szCs w:val="20"/>
-        </w:rPr>
-        <w:t xml:space="preserve"> understand the model definition that follows</w:t>
+        <w:t xml:space="preserve"> in order to understand the model definition that follows</w:t>
       </w:r>
       <w:r>
         <w:rPr>
@@ -5939,21 +5866,7 @@
           <w:szCs w:val="16"/>
           <w14:ligatures w14:val="none"/>
         </w:rPr>
-        <w:t xml:space="preserve"> </w:t>
-      </w:r>
-      <w:proofErr w:type="gramStart"/>
-      <w:r>
-        <w:rPr>
-          <w:rFonts w:ascii="Courier New" w:eastAsia="Times New Roman" w:hAnsi="Courier New" w:cs="Courier New"/>
-          <w:bCs w:val="0"/>
-          <w:color w:val="000000"/>
-          <w:spacing w:val="0"/>
-          <w:kern w:val="0"/>
-          <w:sz w:val="16"/>
-          <w:szCs w:val="16"/>
-          <w14:ligatures w14:val="none"/>
-        </w:rPr>
-        <w:t>brm</w:t>
+        <w:t xml:space="preserve"> brm</w:t>
       </w:r>
       <w:r>
         <w:rPr>
@@ -5968,7 +5881,6 @@
         </w:rPr>
         <w:t>(</w:t>
       </w:r>
-      <w:proofErr w:type="gramEnd"/>
     </w:p>
     <w:p>
       <w:pPr>
@@ -6628,7 +6540,6 @@
         </w:rPr>
         <w:t xml:space="preserve"> </w:t>
       </w:r>
-      <w:proofErr w:type="gramStart"/>
       <w:r>
         <w:rPr>
           <w:rFonts w:ascii="Courier New" w:eastAsia="Times New Roman" w:hAnsi="Courier New" w:cs="Courier New"/>
@@ -6655,7 +6566,6 @@
         </w:rPr>
         <w:t>(</w:t>
       </w:r>
-      <w:proofErr w:type="gramEnd"/>
       <w:r>
         <w:rPr>
           <w:rFonts w:ascii="Courier New" w:eastAsia="Times New Roman" w:hAnsi="Courier New" w:cs="Courier New"/>
@@ -6986,23 +6896,13 @@
         </w:rPr>
         <w:t xml:space="preserve">Python was chosen instead of R for this phase </w:t>
       </w:r>
-      <w:proofErr w:type="gramStart"/>
-      <w:r>
-        <w:rPr>
-          <w:rFonts w:eastAsiaTheme="minorEastAsia"/>
-          <w:sz w:val="20"/>
-          <w:szCs w:val="20"/>
-        </w:rPr>
-        <w:t>so as to</w:t>
-      </w:r>
-      <w:proofErr w:type="gramEnd"/>
-      <w:r>
-        <w:rPr>
-          <w:rFonts w:eastAsiaTheme="minorEastAsia"/>
-          <w:sz w:val="20"/>
-          <w:szCs w:val="20"/>
-        </w:rPr>
-        <w:t xml:space="preserve"> </w:t>
+      <w:r>
+        <w:rPr>
+          <w:rFonts w:eastAsiaTheme="minorEastAsia"/>
+          <w:sz w:val="20"/>
+          <w:szCs w:val="20"/>
+        </w:rPr>
+        <w:t xml:space="preserve">so as to </w:t>
       </w:r>
       <w:r>
         <w:rPr>
@@ -7282,25 +7182,7 @@
           <w:sz w:val="20"/>
           <w:szCs w:val="20"/>
         </w:rPr>
-        <w:t xml:space="preserve"> loading the dataset and </w:t>
-      </w:r>
-      <w:proofErr w:type="gramStart"/>
-      <w:r>
-        <w:rPr>
-          <w:rFonts w:eastAsiaTheme="minorEastAsia"/>
-          <w:sz w:val="20"/>
-          <w:szCs w:val="20"/>
-        </w:rPr>
-        <w:t>taking a look</w:t>
-      </w:r>
-      <w:proofErr w:type="gramEnd"/>
-      <w:r>
-        <w:rPr>
-          <w:rFonts w:eastAsiaTheme="minorEastAsia"/>
-          <w:sz w:val="20"/>
-          <w:szCs w:val="20"/>
-        </w:rPr>
-        <w:t xml:space="preserve"> at </w:t>
+        <w:t xml:space="preserve"> loading the dataset and taking a look at </w:t>
       </w:r>
       <w:r>
         <w:rPr>
@@ -8119,16 +8001,7 @@
           <w:sz w:val="20"/>
           <w:szCs w:val="20"/>
         </w:rPr>
-        <w:t xml:space="preserve">all instances </w:t>
-      </w:r>
-      <w:proofErr w:type="gramStart"/>
-      <w:r>
-        <w:rPr>
-          <w:rFonts w:eastAsiaTheme="minorEastAsia"/>
-          <w:sz w:val="20"/>
-          <w:szCs w:val="20"/>
-        </w:rPr>
-        <w:t xml:space="preserve">of </w:t>
+        <w:t xml:space="preserve">all instances of </w:t>
       </w:r>
       <w:r>
         <w:rPr>
@@ -8144,16 +8017,7 @@
           <w:sz w:val="20"/>
           <w:szCs w:val="20"/>
         </w:rPr>
-        <w:t>’</w:t>
-      </w:r>
-      <w:proofErr w:type="gramEnd"/>
-      <w:r>
-        <w:rPr>
-          <w:rFonts w:eastAsiaTheme="minorEastAsia"/>
-          <w:sz w:val="20"/>
-          <w:szCs w:val="20"/>
-        </w:rPr>
-        <w:t xml:space="preserve">s  used to indicate </w:t>
+        <w:t xml:space="preserve">’s  used to indicate </w:t>
       </w:r>
       <w:r>
         <w:rPr>
@@ -9604,23 +9468,7 @@
           <w:sz w:val="20"/>
           <w:szCs w:val="20"/>
         </w:rPr>
-        <w:t xml:space="preserve"> These words were stemmed (end shortened) wherever possible so as to allow for more matches with variations of words with similar meaning (</w:t>
-      </w:r>
-      <w:proofErr w:type="gramStart"/>
-      <w:r>
-        <w:rPr>
-          <w:sz w:val="20"/>
-          <w:szCs w:val="20"/>
-        </w:rPr>
-        <w:t>e.g.</w:t>
-      </w:r>
-      <w:proofErr w:type="gramEnd"/>
-      <w:r>
-        <w:rPr>
-          <w:sz w:val="20"/>
-          <w:szCs w:val="20"/>
-        </w:rPr>
-        <w:t xml:space="preserve"> acidic was shortened to acid which would allow it to match with acidity, acidic, as well as acid).</w:t>
+        <w:t xml:space="preserve"> These words were stemmed (end shortened) wherever possible so as to allow for more matches with variations of words with similar meaning (e.g. acidic was shortened to acid which would allow it to match with acidity, acidic, as well as acid).</w:t>
       </w:r>
       <w:r>
         <w:rPr>
@@ -12980,25 +12828,7 @@
           <w:sz w:val="20"/>
           <w:szCs w:val="20"/>
         </w:rPr>
-        <w:t xml:space="preserve">TF-IDF) is a way to measure importance of words in a piece of text w.r.t the full collection of documents. For example, in this wine data set, the word “wine” might be frequently occurring </w:t>
-      </w:r>
-      <w:proofErr w:type="gramStart"/>
-      <w:r>
-        <w:rPr>
-          <w:bCs w:val="0"/>
-          <w:sz w:val="20"/>
-          <w:szCs w:val="20"/>
-        </w:rPr>
-        <w:t>in a given</w:t>
-      </w:r>
-      <w:proofErr w:type="gramEnd"/>
-      <w:r>
-        <w:rPr>
-          <w:bCs w:val="0"/>
-          <w:sz w:val="20"/>
-          <w:szCs w:val="20"/>
-        </w:rPr>
-        <w:t xml:space="preserve"> review, but this does not make it important here as it is very likely for this word to appear in most other reviews as well. Thus, this word is less informative about the uniqueness of a particular review. TF-IDF overcomes this issue surrounding computing only </w:t>
+        <w:t xml:space="preserve">TF-IDF) is a way to measure importance of words in a piece of text w.r.t the full collection of documents. For example, in this wine data set, the word “wine” might be frequently occurring in a given review, but this does not make it important here as it is very likely for this word to appear in most other reviews as well. Thus, this word is less informative about the uniqueness of a particular review. TF-IDF overcomes this issue surrounding computing only </w:t>
       </w:r>
       <m:oMath>
         <m:r>
@@ -14423,25 +14253,16 @@
           <w:sz w:val="20"/>
           <w:szCs w:val="20"/>
         </w:rPr>
+        <w:t xml:space="preserve"> fairly</w:t>
+      </w:r>
+      <w:r>
+        <w:rPr>
+          <w:rFonts w:eastAsiaTheme="minorEastAsia"/>
+          <w:sz w:val="20"/>
+          <w:szCs w:val="20"/>
+        </w:rPr>
         <w:t xml:space="preserve"> </w:t>
       </w:r>
-      <w:proofErr w:type="gramStart"/>
-      <w:r>
-        <w:rPr>
-          <w:rFonts w:eastAsiaTheme="minorEastAsia"/>
-          <w:sz w:val="20"/>
-          <w:szCs w:val="20"/>
-        </w:rPr>
-        <w:t>fairly</w:t>
-      </w:r>
-      <w:r>
-        <w:rPr>
-          <w:rFonts w:eastAsiaTheme="minorEastAsia"/>
-          <w:sz w:val="20"/>
-          <w:szCs w:val="20"/>
-        </w:rPr>
-        <w:t xml:space="preserve"> </w:t>
-      </w:r>
       <w:r>
         <w:rPr>
           <w:rFonts w:eastAsiaTheme="minorEastAsia"/>
@@ -14450,7 +14271,6 @@
         </w:rPr>
         <w:t>balanced</w:t>
       </w:r>
-      <w:proofErr w:type="gramEnd"/>
       <w:r>
         <w:rPr>
           <w:rFonts w:eastAsiaTheme="minorEastAsia"/>
@@ -16996,15 +16816,7 @@
             <w:sz w:val="20"/>
             <w:szCs w:val="20"/>
           </w:rPr>
-          <m:t>model</m:t>
-        </m:r>
-        <m:r>
-          <w:rPr>
-            <w:rFonts w:ascii="Cambria Math" w:hAnsi="Cambria Math"/>
-            <w:sz w:val="20"/>
-            <w:szCs w:val="20"/>
-          </w:rPr>
-          <m:t>.R</m:t>
+          <m:t>model.R</m:t>
         </m:r>
       </m:oMath>
       <w:r>
@@ -17447,7 +17259,6 @@
           <w14:ligatures w14:val="none"/>
         </w:rPr>
       </w:pPr>
-      <w:proofErr w:type="gramStart"/>
       <w:r>
         <w:rPr>
           <w:rFonts w:ascii="Courier New" w:eastAsia="Times New Roman" w:hAnsi="Courier New" w:cs="Courier New"/>
@@ -17474,7 +17285,6 @@
         </w:rPr>
         <w:t>(</w:t>
       </w:r>
-      <w:proofErr w:type="gramEnd"/>
       <w:r>
         <w:rPr>
           <w:rFonts w:ascii="Courier New" w:eastAsia="Times New Roman" w:hAnsi="Courier New" w:cs="Courier New"/>
@@ -19323,21 +19133,7 @@
           <w:szCs w:val="16"/>
           <w14:ligatures w14:val="none"/>
         </w:rPr>
-        <w:t>price_log</w:t>
-      </w:r>
-      <w:proofErr w:type="gramStart"/>
-      <w:r>
-        <w:rPr>
-          <w:rFonts w:ascii="Courier New" w:eastAsia="Times New Roman" w:hAnsi="Courier New" w:cs="Courier New"/>
-          <w:bCs w:val="0"/>
-          <w:color w:val="000000"/>
-          <w:spacing w:val="0"/>
-          <w:kern w:val="0"/>
-          <w:sz w:val="16"/>
-          <w:szCs w:val="16"/>
-          <w14:ligatures w14:val="none"/>
-        </w:rPr>
-        <w:t>10</w:t>
+        <w:t>price_log10</w:t>
       </w:r>
       <w:r>
         <w:rPr>
@@ -19365,7 +19161,6 @@
         </w:rPr>
         <w:t>body</w:t>
       </w:r>
-      <w:proofErr w:type="gramEnd"/>
       <w:r>
         <w:rPr>
           <w:rFonts w:ascii="Courier New" w:eastAsia="Times New Roman" w:hAnsi="Courier New" w:cs="Courier New"/>
@@ -19600,21 +19395,7 @@
           <w:szCs w:val="16"/>
           <w14:ligatures w14:val="none"/>
         </w:rPr>
-        <w:t>price_log</w:t>
-      </w:r>
-      <w:proofErr w:type="gramStart"/>
-      <w:r>
-        <w:rPr>
-          <w:rFonts w:ascii="Courier New" w:eastAsia="Times New Roman" w:hAnsi="Courier New" w:cs="Courier New"/>
-          <w:bCs w:val="0"/>
-          <w:color w:val="000000"/>
-          <w:spacing w:val="0"/>
-          <w:kern w:val="0"/>
-          <w:sz w:val="16"/>
-          <w:szCs w:val="16"/>
-          <w14:ligatures w14:val="none"/>
-        </w:rPr>
-        <w:t>10</w:t>
+        <w:t>price_log10</w:t>
       </w:r>
       <w:r>
         <w:rPr>
@@ -19640,21 +19421,7 @@
           <w:szCs w:val="16"/>
           <w14:ligatures w14:val="none"/>
         </w:rPr>
-        <w:t>tfidf</w:t>
-      </w:r>
-      <w:proofErr w:type="gramEnd"/>
-      <w:r>
-        <w:rPr>
-          <w:rFonts w:ascii="Courier New" w:eastAsia="Times New Roman" w:hAnsi="Courier New" w:cs="Courier New"/>
-          <w:bCs w:val="0"/>
-          <w:color w:val="000000"/>
-          <w:spacing w:val="0"/>
-          <w:kern w:val="0"/>
-          <w:sz w:val="16"/>
-          <w:szCs w:val="16"/>
-          <w14:ligatures w14:val="none"/>
-        </w:rPr>
-        <w:t xml:space="preserve">_tsne_1_norm     </w:t>
+        <w:t xml:space="preserve">tfidf_tsne_1_norm     </w:t>
       </w:r>
       <w:r>
         <w:rPr>
@@ -19867,7 +19634,35 @@
           <w:sz w:val="20"/>
           <w:szCs w:val="20"/>
         </w:rPr>
-        <w:t xml:space="preserve"> (comparatively highest coefficient of 4.96) on the log-odds of a wine being rated as superior. This was expected given high correlation with response variable from correlation matrix. What this means is that a one-unit increase in price (log transformed) is associated with an increase in the log-odds of wine being "superior" by around 5 units on average (estimate = 4.96) give or take around 1.5 units (</w:t>
+        <w:t xml:space="preserve"> (comparatively highest coefficient of 4.96) on the log-odds of a wine being rated as superior. This was expected given high correlation with response variable from </w:t>
+      </w:r>
+      <w:r>
+        <w:rPr>
+          <w:sz w:val="20"/>
+          <w:szCs w:val="20"/>
+        </w:rPr>
+        <w:t xml:space="preserve">the </w:t>
+      </w:r>
+      <w:r>
+        <w:rPr>
+          <w:sz w:val="20"/>
+          <w:szCs w:val="20"/>
+        </w:rPr>
+        <w:t>correlation matrix. What this means is that a one-unit increase in price (log transformed) is associated with an increase in the log-odds of wine being "superior" by around 5 units on average (estimate = 4.96) give or take around 1</w:t>
+      </w:r>
+      <w:r>
+        <w:rPr>
+          <w:sz w:val="20"/>
+          <w:szCs w:val="20"/>
+        </w:rPr>
+        <w:t xml:space="preserve"> </w:t>
+      </w:r>
+      <w:r>
+        <w:rPr>
+          <w:sz w:val="20"/>
+          <w:szCs w:val="20"/>
+        </w:rPr>
+        <w:t>unit (</w:t>
       </w:r>
       <m:oMath>
         <m:r>
@@ -19892,14 +19687,28 @@
           <w:sz w:val="20"/>
           <w:szCs w:val="20"/>
         </w:rPr>
-        <w:tab/>
-      </w:r>
-      <w:r>
-        <w:rPr>
-          <w:sz w:val="20"/>
-          <w:szCs w:val="20"/>
-        </w:rPr>
-        <w:t xml:space="preserve">The variable with next most noticeable effect is </w:t>
+        <w:t xml:space="preserve"> </w:t>
+      </w:r>
+      <w:r>
+        <w:rPr>
+          <w:sz w:val="20"/>
+          <w:szCs w:val="20"/>
+        </w:rPr>
+        <w:t xml:space="preserve">The variable with </w:t>
+      </w:r>
+      <w:r>
+        <w:rPr>
+          <w:sz w:val="20"/>
+          <w:szCs w:val="20"/>
+        </w:rPr>
+        <w:t xml:space="preserve">the </w:t>
+      </w:r>
+      <w:r>
+        <w:rPr>
+          <w:sz w:val="20"/>
+          <w:szCs w:val="20"/>
+        </w:rPr>
+        <w:t xml:space="preserve">next most noticeable effect is </w:t>
       </w:r>
       <m:oMath>
         <m:r>
@@ -19924,7 +19733,7 @@
           <w:sz w:val="20"/>
           <w:szCs w:val="20"/>
         </w:rPr>
-        <w:t xml:space="preserve">derived features, alcohol, and tannin. The model estimates that a one-unit increase in alcohol/tanning content is associated with an increase of approximately 3 units on average, in the log-odds of wine being rated "superior" (with comparatively least uncertainty </w:t>
+        <w:t xml:space="preserve">derived features, alcohol, and tannin. The model estimates that a one-unit increase in alcohol/tannin content is associated with an increase of approximately 3 units on average, in the log-odds of wine being rated "superior" (with comparatively least uncertainty </w:t>
       </w:r>
       <m:oMath>
         <m:r>
@@ -20215,7 +20024,6 @@
         </w:rPr>
         <w:t xml:space="preserve">So far, fixed effects on the population level </w:t>
       </w:r>
-      <w:proofErr w:type="gramStart"/>
       <w:r>
         <w:rPr>
           <w:sz w:val="20"/>
@@ -20223,7 +20031,6 @@
         </w:rPr>
         <w:t>was</w:t>
       </w:r>
-      <w:proofErr w:type="gramEnd"/>
       <w:r>
         <w:rPr>
           <w:sz w:val="20"/>
@@ -20261,23 +20068,7 @@
           <w:sz w:val="20"/>
           <w:szCs w:val="20"/>
         </w:rPr>
-        <w:t xml:space="preserve"> function and then a figure with box plots showing the p</w:t>
-      </w:r>
-      <w:r>
-        <w:rPr>
-          <w:rFonts w:eastAsiaTheme="minorEastAsia"/>
-          <w:sz w:val="20"/>
-          <w:szCs w:val="20"/>
-        </w:rPr>
-        <w:t>robability of wine being rated superior after accounting for fixed effects</w:t>
-      </w:r>
-      <w:r>
-        <w:rPr>
-          <w:rFonts w:eastAsiaTheme="minorEastAsia"/>
-          <w:sz w:val="20"/>
-          <w:szCs w:val="20"/>
-        </w:rPr>
-        <w:t xml:space="preserve"> per variety was plotted </w:t>
+        <w:t xml:space="preserve"> function and then a figure with box plots showing the probability of wine being rated superior after accounting for fixed effects per variety was plotted </w:t>
       </w:r>
       <w:r>
         <w:rPr>
@@ -20370,24 +20161,14 @@
       <w:r>
         <w:t xml:space="preserve">Figure </w:t>
       </w:r>
-      <w:r>
-        <w:fldChar w:fldCharType="begin"/>
-      </w:r>
-      <w:r>
-        <w:instrText xml:space="preserve"> SEQ Figure \* ARABIC </w:instrText>
-      </w:r>
-      <w:r>
-        <w:fldChar w:fldCharType="separate"/>
-      </w:r>
-      <w:r>
-        <w:rPr>
-          <w:noProof/>
-        </w:rPr>
-        <w:t>1</w:t>
-      </w:r>
-      <w:r>
-        <w:fldChar w:fldCharType="end"/>
-      </w:r>
+      <w:fldSimple w:instr=" SEQ Figure \* ARABIC ">
+        <w:r>
+          <w:rPr>
+            <w:noProof/>
+          </w:rPr>
+          <w:t>1</w:t>
+        </w:r>
+      </w:fldSimple>
       <w:r>
         <w:t>8. Distribution of the probability of a wine getting rated as superior per variety after accounting for fixed effects.</w:t>
       </w:r>
@@ -20572,7 +20353,42 @@
           <w:sz w:val="20"/>
           <w:szCs w:val="20"/>
         </w:rPr>
-        <w:t>The wine variety with the highest odds of being rated as superior is “Melon” on the extreme right of the figure. It’s median, as well as that of neighboring varieties (“Rhône-style White Blend”, “Malbec-Merlot”, “Bordeaux-style White Blend”, …, “Cabernet Sauvignon”) lie quite above the 50% probability and thus have discernably higher odds of being ranked as superior to the varieties associated with the boxplots at the extreme left end. Thus, one may conclude that if one was to try a vine of the “Melon” variety, it’s very likely that it was highly rated. Overall, some wine varieties do indeed get ranked high more often than others with few, in this dataset, having lowest odds (</w:t>
+        <w:t>The wine variety with the highest odds of being rated as superior is “Melon” on the extreme right of the figure. It’s median, as well as that of neighboring varieties (“Rhône-style White Blend”, “Malbec-Merlot”, “Bordeaux-style White Blend”, …, “Cabernet Sauvignon”) lie quite above the 50% probability and thus have discernably higher odds of being ranked as superior to the varieties associated with the boxplots at the extreme left end. Thus, one may conclude that if one was to try a vine of the “Melon” variety, it’</w:t>
+      </w:r>
+      <w:r>
+        <w:rPr>
+          <w:sz w:val="20"/>
+          <w:szCs w:val="20"/>
+        </w:rPr>
+        <w:t xml:space="preserve">s </w:t>
+      </w:r>
+      <w:r>
+        <w:rPr>
+          <w:sz w:val="20"/>
+          <w:szCs w:val="20"/>
+        </w:rPr>
+        <w:t>possible</w:t>
+      </w:r>
+      <w:r>
+        <w:rPr>
+          <w:sz w:val="20"/>
+          <w:szCs w:val="20"/>
+        </w:rPr>
+        <w:t xml:space="preserve"> that it </w:t>
+      </w:r>
+      <w:r>
+        <w:rPr>
+          <w:sz w:val="20"/>
+          <w:szCs w:val="20"/>
+        </w:rPr>
+        <w:t>has some of the same properties as highly rated wine</w:t>
+      </w:r>
+      <w:r>
+        <w:rPr>
+          <w:sz w:val="20"/>
+          <w:szCs w:val="20"/>
+        </w:rPr>
+        <w:t>. Overall, some wine varieties do indeed get ranked high more often than others with few, in this dataset, having lowest odds (</w:t>
       </w:r>
       <m:oMath>
         <m:r>
@@ -20620,6 +20436,82 @@
         <w:keepNext/>
         <w:spacing w:before="0" w:line="259" w:lineRule="auto"/>
       </w:pPr>
+      <w:r>
+        <w:rPr>
+          <w:noProof/>
+        </w:rPr>
+        <mc:AlternateContent>
+          <mc:Choice Requires="wps">
+            <w:drawing>
+              <wp:anchor distT="0" distB="0" distL="114300" distR="114300" simplePos="0" relativeHeight="251661312" behindDoc="0" locked="0" layoutInCell="1" allowOverlap="1" wp14:anchorId="74905700" wp14:editId="270336D9">
+                <wp:simplePos x="0" y="0"/>
+                <wp:positionH relativeFrom="column">
+                  <wp:posOffset>3621386</wp:posOffset>
+                </wp:positionH>
+                <wp:positionV relativeFrom="paragraph">
+                  <wp:posOffset>1879141</wp:posOffset>
+                </wp:positionV>
+                <wp:extent cx="316871" cy="126749"/>
+                <wp:effectExtent l="0" t="0" r="26035" b="26035"/>
+                <wp:wrapNone/>
+                <wp:docPr id="7" name="Rectangle 7"/>
+                <wp:cNvGraphicFramePr/>
+                <a:graphic xmlns:a="http://schemas.openxmlformats.org/drawingml/2006/main">
+                  <a:graphicData uri="http://schemas.microsoft.com/office/word/2010/wordprocessingShape">
+                    <wps:wsp>
+                      <wps:cNvSpPr/>
+                      <wps:spPr>
+                        <a:xfrm>
+                          <a:off x="0" y="0"/>
+                          <a:ext cx="316871" cy="126749"/>
+                        </a:xfrm>
+                        <a:prstGeom prst="rect">
+                          <a:avLst/>
+                        </a:prstGeom>
+                        <a:solidFill>
+                          <a:schemeClr val="bg1"/>
+                        </a:solidFill>
+                        <a:ln>
+                          <a:solidFill>
+                            <a:schemeClr val="bg1"/>
+                          </a:solidFill>
+                        </a:ln>
+                      </wps:spPr>
+                      <wps:style>
+                        <a:lnRef idx="2">
+                          <a:schemeClr val="accent1">
+                            <a:shade val="15000"/>
+                          </a:schemeClr>
+                        </a:lnRef>
+                        <a:fillRef idx="1">
+                          <a:schemeClr val="accent1"/>
+                        </a:fillRef>
+                        <a:effectRef idx="0">
+                          <a:schemeClr val="accent1"/>
+                        </a:effectRef>
+                        <a:fontRef idx="minor">
+                          <a:schemeClr val="lt1"/>
+                        </a:fontRef>
+                      </wps:style>
+                      <wps:bodyPr rot="0" spcFirstLastPara="0" vertOverflow="overflow" horzOverflow="overflow" vert="horz" wrap="square" lIns="91440" tIns="45720" rIns="91440" bIns="45720" numCol="1" spcCol="0" rtlCol="0" fromWordArt="0" anchor="ctr" anchorCtr="0" forceAA="0" compatLnSpc="1">
+                        <a:prstTxWarp prst="textNoShape">
+                          <a:avLst/>
+                        </a:prstTxWarp>
+                        <a:noAutofit/>
+                      </wps:bodyPr>
+                    </wps:wsp>
+                  </a:graphicData>
+                </a:graphic>
+              </wp:anchor>
+            </w:drawing>
+          </mc:Choice>
+          <mc:Fallback>
+            <w:pict>
+              <v:rect w14:anchorId="7D3CF441" id="Rectangle 7" o:spid="_x0000_s1026" style="position:absolute;margin-left:285.15pt;margin-top:147.95pt;width:24.95pt;height:10pt;z-index:251661312;visibility:visible;mso-wrap-style:square;mso-wrap-distance-left:9pt;mso-wrap-distance-top:0;mso-wrap-distance-right:9pt;mso-wrap-distance-bottom:0;mso-position-horizontal:absolute;mso-position-horizontal-relative:text;mso-position-vertical:absolute;mso-position-vertical-relative:text;v-text-anchor:middle" o:gfxdata="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" fillcolor="white [3212]" strokecolor="white [3212]" strokeweight="1pt"/>
+            </w:pict>
+          </mc:Fallback>
+        </mc:AlternateContent>
+      </w:r>
       <w:r>
         <w:rPr>
           <w:noProof/>
@@ -20699,7 +20591,13 @@
         <w:t>probability</w:t>
       </w:r>
       <w:r>
-        <w:t xml:space="preserve"> of wine being rated as superior before and after accounting for fixed popualation parameters.</w:t>
+        <w:t xml:space="preserve"> of wine being rated as superior before and after accounting for fixed </w:t>
+      </w:r>
+      <w:r>
+        <w:t>population</w:t>
+      </w:r>
+      <w:r>
+        <w:t xml:space="preserve"> parameters.</w:t>
       </w:r>
     </w:p>
     <w:p>
@@ -20715,21 +20613,7 @@
           <w:sz w:val="20"/>
           <w:szCs w:val="20"/>
         </w:rPr>
-        <w:t xml:space="preserve">Next, original mean price was plotted against </w:t>
-      </w:r>
-      <w:r>
-        <w:rPr>
-          <w:sz w:val="20"/>
-          <w:szCs w:val="20"/>
-        </w:rPr>
-        <w:t>per variety</w:t>
-      </w:r>
-      <w:r>
-        <w:rPr>
-          <w:sz w:val="20"/>
-          <w:szCs w:val="20"/>
-        </w:rPr>
-        <w:t xml:space="preserve"> probability of wine being ranked superior (</w:t>
+        <w:t>Next, original mean price was plotted against per variety probability of wine being ranked superior (</w:t>
       </w:r>
       <w:r>
         <w:rPr>
@@ -20743,14 +20627,35 @@
           <w:sz w:val="20"/>
           <w:szCs w:val="20"/>
         </w:rPr>
-        <w:t xml:space="preserve">). </w:t>
-      </w:r>
-      <w:r>
-        <w:rPr>
-          <w:sz w:val="20"/>
-          <w:szCs w:val="20"/>
-        </w:rPr>
-        <w:t xml:space="preserve">Here, subplot 1 shows the unadjusted relationship between price (y axis) and the observed probability of superior rating for each wine variety (x axis). Subplot 2 shows the observed mean price (y axis) v/s baseline posterior probability (log odds exponentiated as </w:t>
+        <w:t xml:space="preserve">). Here, subplot 1 shows the unadjusted relationship between price (y axis) and the observed probability of superior rating for each wine variety (x axis). </w:t>
+      </w:r>
+      <w:r>
+        <w:rPr>
+          <w:sz w:val="20"/>
+          <w:szCs w:val="20"/>
+        </w:rPr>
+        <w:t>Figure 19, right s</w:t>
+      </w:r>
+      <w:r>
+        <w:rPr>
+          <w:sz w:val="20"/>
+          <w:szCs w:val="20"/>
+        </w:rPr>
+        <w:t>ubplot</w:t>
+      </w:r>
+      <w:r>
+        <w:rPr>
+          <w:sz w:val="20"/>
+          <w:szCs w:val="20"/>
+        </w:rPr>
+        <w:t xml:space="preserve"> (subplot 2)</w:t>
+      </w:r>
+      <w:r>
+        <w:rPr>
+          <w:sz w:val="20"/>
+          <w:szCs w:val="20"/>
+        </w:rPr>
+        <w:t xml:space="preserve"> shows the observed mean price (y axis) v/s baseline posterior probability (log odds exponentiated as </w:t>
       </w:r>
       <m:oMath>
         <m:f>
@@ -20869,7 +20774,42 @@
           <w:sz w:val="20"/>
           <w:szCs w:val="20"/>
         </w:rPr>
-        <w:t>Overall, it can be observed that probability of many wines, especially ones with a high price (in subplot 1 dropped in subplot 2. And many wines that had low probability and price in subplot 1, showed increase from that value in subplot 2.</w:t>
+        <w:t xml:space="preserve">Overall, it can be observed that probability of many wines, especially ones with a high price in </w:t>
+      </w:r>
+      <w:r>
+        <w:rPr>
+          <w:sz w:val="20"/>
+          <w:szCs w:val="20"/>
+        </w:rPr>
+        <w:t>figure 19 left plot (</w:t>
+      </w:r>
+      <w:r>
+        <w:rPr>
+          <w:sz w:val="20"/>
+          <w:szCs w:val="20"/>
+        </w:rPr>
+        <w:t>subplot 1</w:t>
+      </w:r>
+      <w:r>
+        <w:rPr>
+          <w:sz w:val="20"/>
+          <w:szCs w:val="20"/>
+        </w:rPr>
+        <w:t>)</w:t>
+      </w:r>
+      <w:r>
+        <w:rPr>
+          <w:sz w:val="20"/>
+          <w:szCs w:val="20"/>
+        </w:rPr>
+        <w:t>,</w:t>
+      </w:r>
+      <w:r>
+        <w:rPr>
+          <w:sz w:val="20"/>
+          <w:szCs w:val="20"/>
+        </w:rPr>
+        <w:t xml:space="preserve"> dropped in subplot 2. And many wines that had low probability and price in subplot 1, showed increase from that value in subplot 2.</w:t>
       </w:r>
       <w:r>
         <w:rPr>
@@ -20883,23 +20823,43 @@
           <w:sz w:val="20"/>
           <w:szCs w:val="20"/>
         </w:rPr>
-        <w:t>An interesting observation was that going from subplot 1 to subplot 2, probability of high-priced wines (</w:t>
-      </w:r>
-      <w:proofErr w:type="gramStart"/>
-      <w:r>
-        <w:rPr>
-          <w:sz w:val="20"/>
-          <w:szCs w:val="20"/>
-        </w:rPr>
-        <w:t>e.g.</w:t>
-      </w:r>
-      <w:proofErr w:type="gramEnd"/>
-      <w:r>
-        <w:rPr>
-          <w:sz w:val="20"/>
-          <w:szCs w:val="20"/>
-        </w:rPr>
-        <w:t xml:space="preserve"> Cd = Champagne Blend) dropped while that of cheaper wines (e.g. Mn = Melon) increased. Varieties like "Cn" (Cabernet Sauvignon) and "CB" (Chenin Blanc-Chardonnay) with </w:t>
+        <w:t xml:space="preserve">An interesting observation was that going from subplot 1 to subplot 2, probability of high-priced </w:t>
+      </w:r>
+      <w:r>
+        <w:rPr>
+          <w:sz w:val="20"/>
+          <w:szCs w:val="20"/>
+        </w:rPr>
+        <w:t>varieties</w:t>
+      </w:r>
+      <w:r>
+        <w:rPr>
+          <w:sz w:val="20"/>
+          <w:szCs w:val="20"/>
+        </w:rPr>
+        <w:t xml:space="preserve"> (e.g. Cd = Champagne Blend) dropped while that of cheaper </w:t>
+      </w:r>
+      <w:r>
+        <w:rPr>
+          <w:sz w:val="20"/>
+          <w:szCs w:val="20"/>
+        </w:rPr>
+        <w:t>ones</w:t>
+      </w:r>
+      <w:r>
+        <w:rPr>
+          <w:sz w:val="20"/>
+          <w:szCs w:val="20"/>
+        </w:rPr>
+        <w:t xml:space="preserve"> (e.g. Mn = Melon) increased. Varieties like "Cn" (Cabernet Sauvignon) and "CB" (Chenin </w:t>
+      </w:r>
+      <w:r>
+        <w:rPr>
+          <w:sz w:val="20"/>
+          <w:szCs w:val="20"/>
+        </w:rPr>
+        <w:lastRenderedPageBreak/>
+        <w:t xml:space="preserve">Blanc-Chardonnay) with </w:t>
       </w:r>
       <w:r>
         <w:rPr>
@@ -20913,43 +20873,49 @@
           <w:sz w:val="20"/>
           <w:szCs w:val="20"/>
         </w:rPr>
+        <w:t xml:space="preserve"> observed superior wine</w:t>
+      </w:r>
+      <w:r>
+        <w:rPr>
+          <w:sz w:val="20"/>
+          <w:szCs w:val="20"/>
+        </w:rPr>
+        <w:t xml:space="preserve"> probability</w:t>
+      </w:r>
+      <w:r>
+        <w:rPr>
+          <w:sz w:val="20"/>
+          <w:szCs w:val="20"/>
+        </w:rPr>
+        <w:t xml:space="preserve"> (subplot 1) might </w:t>
+      </w:r>
+      <w:r>
+        <w:rPr>
+          <w:sz w:val="20"/>
+          <w:szCs w:val="20"/>
+        </w:rPr>
+        <w:t>have been</w:t>
+      </w:r>
+      <w:r>
+        <w:rPr>
+          <w:sz w:val="20"/>
+          <w:szCs w:val="20"/>
+        </w:rPr>
+        <w:t xml:space="preserve"> assigned higher probabilities (55-60%) in subplot 2 because these varieties may have other characteristics than price, that are generally associated with superior wines. This suggests that price might be partially responsible for observed probabilities and it’s possible that some varieties like Cd = Champagne Blend may be overpriced</w:t>
+      </w:r>
+      <w:r>
+        <w:rPr>
+          <w:sz w:val="20"/>
+          <w:szCs w:val="20"/>
+        </w:rPr>
+        <w:t>. So,</w:t>
+      </w:r>
+      <w:r>
+        <w:rPr>
+          <w:sz w:val="20"/>
+          <w:szCs w:val="20"/>
+        </w:rPr>
         <w:t xml:space="preserve"> </w:t>
-      </w:r>
-      <w:r>
-        <w:rPr>
-          <w:sz w:val="20"/>
-          <w:szCs w:val="20"/>
-        </w:rPr>
-        <w:lastRenderedPageBreak/>
-        <w:t>observed superior wine</w:t>
-      </w:r>
-      <w:r>
-        <w:rPr>
-          <w:sz w:val="20"/>
-          <w:szCs w:val="20"/>
-        </w:rPr>
-        <w:t xml:space="preserve"> probability</w:t>
-      </w:r>
-      <w:r>
-        <w:rPr>
-          <w:sz w:val="20"/>
-          <w:szCs w:val="20"/>
-        </w:rPr>
-        <w:t xml:space="preserve"> (subplot 1) might </w:t>
-      </w:r>
-      <w:r>
-        <w:rPr>
-          <w:sz w:val="20"/>
-          <w:szCs w:val="20"/>
-        </w:rPr>
-        <w:t>have been</w:t>
-      </w:r>
-      <w:r>
-        <w:rPr>
-          <w:sz w:val="20"/>
-          <w:szCs w:val="20"/>
-        </w:rPr>
-        <w:t xml:space="preserve"> assigned higher probabilities (55-60%) in subplot 2 because these varieties may have other characteristics than price, that are generally associated with superior wines. This suggests that price might be partially responsible for observed probabilities and it’s possible that some varieties like Cd = Champagne Blend may be overpriced and that </w:t>
       </w:r>
       <w:r>
         <w:rPr>
@@ -20958,7 +20924,61 @@
           <w:sz w:val="20"/>
           <w:szCs w:val="20"/>
         </w:rPr>
-        <w:t>while in its true that price is positively correlated with price, high price does not necessarily mean wine with great properties. So, you don’t have to break the bank to have great wine. There are plenty of affordable options</w:t>
+        <w:t>while it</w:t>
+      </w:r>
+      <w:r>
+        <w:rPr>
+          <w:i/>
+          <w:iCs/>
+          <w:sz w:val="20"/>
+          <w:szCs w:val="20"/>
+        </w:rPr>
+        <w:t xml:space="preserve"> i</w:t>
+      </w:r>
+      <w:r>
+        <w:rPr>
+          <w:i/>
+          <w:iCs/>
+          <w:sz w:val="20"/>
+          <w:szCs w:val="20"/>
+        </w:rPr>
+        <w:t xml:space="preserve">s true that price is positively correlated with </w:t>
+      </w:r>
+      <w:r>
+        <w:rPr>
+          <w:i/>
+          <w:iCs/>
+          <w:sz w:val="20"/>
+          <w:szCs w:val="20"/>
+        </w:rPr>
+        <w:t>wine rating</w:t>
+      </w:r>
+      <w:r>
+        <w:rPr>
+          <w:i/>
+          <w:iCs/>
+          <w:sz w:val="20"/>
+          <w:szCs w:val="20"/>
+        </w:rPr>
+        <w:t xml:space="preserve">, high price does not necessarily mean </w:t>
+      </w:r>
+      <w:r>
+        <w:rPr>
+          <w:i/>
+          <w:iCs/>
+          <w:sz w:val="20"/>
+          <w:szCs w:val="20"/>
+        </w:rPr>
+        <w:t xml:space="preserve">high quality </w:t>
+      </w:r>
+      <w:r>
+        <w:rPr>
+          <w:i/>
+          <w:iCs/>
+          <w:sz w:val="20"/>
+          <w:szCs w:val="20"/>
+        </w:rPr>
+        <w:t>wine. So, you don’t have to break the bank to have great wine. There are plenty of affordable options</w:t>
       </w:r>
       <w:r>
         <w:rPr>
@@ -21272,15 +21292,7 @@
           <w:sz w:val="20"/>
           <w:szCs w:val="20"/>
         </w:rPr>
-        <w:t xml:space="preserve"> probability of wine being rated as superior is affected by the variety of wine. This chance is low (a little above 30%) if the wine variety was Gr = </w:t>
-      </w:r>
-      <w:proofErr w:type="gramStart"/>
-      <w:r>
-        <w:rPr>
-          <w:sz w:val="20"/>
-          <w:szCs w:val="20"/>
-        </w:rPr>
-        <w:t xml:space="preserve">Grenache, </w:t>
+        <w:t xml:space="preserve"> probability of wine being rated as superior is affected by the variety of wine. This chance is low (a little above 30%) if the wine variety was Gr = Grenache, </w:t>
       </w:r>
       <w:r>
         <w:rPr>
@@ -21289,27 +21301,12 @@
         </w:rPr>
         <w:t>but</w:t>
       </w:r>
-      <w:proofErr w:type="gramEnd"/>
-      <w:r>
-        <w:rPr>
-          <w:sz w:val="20"/>
-          <w:szCs w:val="20"/>
-        </w:rPr>
-        <w:t xml:space="preserve"> increases to around 80% if the variety is Melon. We </w:t>
-      </w:r>
-      <w:r>
-        <w:rPr>
-          <w:sz w:val="20"/>
-          <w:szCs w:val="20"/>
-        </w:rPr>
-        <w:t>can,</w:t>
-      </w:r>
-      <w:r>
-        <w:rPr>
-          <w:sz w:val="20"/>
-          <w:szCs w:val="20"/>
-        </w:rPr>
-        <w:t xml:space="preserve"> however, see that there </w:t>
+      <w:r>
+        <w:rPr>
+          <w:sz w:val="20"/>
+          <w:szCs w:val="20"/>
+        </w:rPr>
+        <w:t xml:space="preserve"> increases to around 80% if the variety is Melon. We can, however, see that there </w:t>
       </w:r>
       <w:r>
         <w:rPr>
@@ -21375,7 +21372,23 @@
           <w:sz w:val="20"/>
           <w:szCs w:val="20"/>
         </w:rPr>
-        <w:t xml:space="preserve">The fitted model tested on both this dataset that it was fitted on (train set) as well as new data (test) obtained from </w:t>
+        <w:t xml:space="preserve">The fitted model </w:t>
+      </w:r>
+      <w:r>
+        <w:rPr>
+          <w:rFonts w:eastAsiaTheme="minorEastAsia"/>
+          <w:sz w:val="20"/>
+          <w:szCs w:val="20"/>
+        </w:rPr>
+        <w:t xml:space="preserve">was </w:t>
+      </w:r>
+      <w:r>
+        <w:rPr>
+          <w:rFonts w:eastAsiaTheme="minorEastAsia"/>
+          <w:sz w:val="20"/>
+          <w:szCs w:val="20"/>
+        </w:rPr>
+        <w:t xml:space="preserve">tested on both this dataset that it was fitted on (train set) as well as new data (test) obtained from </w:t>
       </w:r>
       <w:hyperlink r:id="rId37" w:history="1">
         <w:r>
@@ -21410,7 +21423,55 @@
           <w:sz w:val="20"/>
           <w:szCs w:val="20"/>
         </w:rPr>
-        <w:t xml:space="preserve">subject to same processing as the train set as </w:t>
+        <w:t xml:space="preserve">subject to </w:t>
+      </w:r>
+      <w:r>
+        <w:rPr>
+          <w:rFonts w:eastAsiaTheme="minorEastAsia"/>
+          <w:sz w:val="20"/>
+          <w:szCs w:val="20"/>
+        </w:rPr>
+        <w:t xml:space="preserve">the </w:t>
+      </w:r>
+      <w:r>
+        <w:rPr>
+          <w:rFonts w:eastAsiaTheme="minorEastAsia"/>
+          <w:sz w:val="20"/>
+          <w:szCs w:val="20"/>
+        </w:rPr>
+        <w:t xml:space="preserve">same processing as </w:t>
+      </w:r>
+      <w:r>
+        <w:rPr>
+          <w:rFonts w:eastAsiaTheme="minorEastAsia"/>
+          <w:sz w:val="20"/>
+          <w:szCs w:val="20"/>
+        </w:rPr>
+        <w:t xml:space="preserve">was done on </w:t>
+      </w:r>
+      <w:r>
+        <w:rPr>
+          <w:rFonts w:eastAsiaTheme="minorEastAsia"/>
+          <w:sz w:val="20"/>
+          <w:szCs w:val="20"/>
+        </w:rPr>
+        <w:t xml:space="preserve">the train set </w:t>
+      </w:r>
+      <w:r>
+        <w:rPr>
+          <w:rFonts w:eastAsiaTheme="minorEastAsia"/>
+          <w:sz w:val="20"/>
+          <w:szCs w:val="20"/>
+        </w:rPr>
+        <w:t>like</w:t>
+      </w:r>
+      <w:r>
+        <w:rPr>
+          <w:rFonts w:eastAsiaTheme="minorEastAsia"/>
+          <w:sz w:val="20"/>
+          <w:szCs w:val="20"/>
+        </w:rPr>
+        <w:t xml:space="preserve"> </w:t>
       </w:r>
       <w:r>
         <w:rPr>
@@ -21426,7 +21487,23 @@
           <w:sz w:val="20"/>
           <w:szCs w:val="20"/>
         </w:rPr>
-        <w:t xml:space="preserve"> To judge the performance of the model a confusion matrix was generated and both the accuracy and F1 score metrics were compute. F1 score (balance of Precision and Recall) was computed because it’s value, unlike accuracy, is less prone to being misleading if datasets are highly imbalanced. </w:t>
+        <w:t xml:space="preserve"> To judge the performance of the model</w:t>
+      </w:r>
+      <w:r>
+        <w:rPr>
+          <w:rFonts w:eastAsiaTheme="minorEastAsia"/>
+          <w:sz w:val="20"/>
+          <w:szCs w:val="20"/>
+        </w:rPr>
+        <w:t>,</w:t>
+      </w:r>
+      <w:r>
+        <w:rPr>
+          <w:rFonts w:eastAsiaTheme="minorEastAsia"/>
+          <w:sz w:val="20"/>
+          <w:szCs w:val="20"/>
+        </w:rPr>
+        <w:t xml:space="preserve"> a confusion matrix was generated and both the accuracy and F1 score metrics were compute. F1 score (balance of Precision and Recall) was computed because it’s value, unlike accuracy, is less prone to being misleading if datasets are highly imbalanced. </w:t>
       </w:r>
       <w:sdt>
         <w:sdtPr>
@@ -21602,7 +21679,121 @@
           <w:sz w:val="20"/>
           <w:szCs w:val="20"/>
         </w:rPr>
-        <w:t>Overall, the model is overfitting the training data.</w:t>
+        <w:t xml:space="preserve">Overall, the model is </w:t>
+      </w:r>
+      <w:r>
+        <w:rPr>
+          <w:rFonts w:eastAsiaTheme="minorEastAsia"/>
+          <w:sz w:val="20"/>
+          <w:szCs w:val="20"/>
+        </w:rPr>
+        <w:t xml:space="preserve">exhibiting some </w:t>
+      </w:r>
+      <w:r>
+        <w:rPr>
+          <w:rFonts w:eastAsiaTheme="minorEastAsia"/>
+          <w:sz w:val="20"/>
+          <w:szCs w:val="20"/>
+        </w:rPr>
+        <w:t xml:space="preserve">overfitting </w:t>
+      </w:r>
+      <w:r>
+        <w:rPr>
+          <w:rFonts w:eastAsiaTheme="minorEastAsia"/>
+          <w:sz w:val="20"/>
+          <w:szCs w:val="20"/>
+        </w:rPr>
+        <w:t>on</w:t>
+      </w:r>
+      <w:r>
+        <w:rPr>
+          <w:rFonts w:eastAsiaTheme="minorEastAsia"/>
+          <w:sz w:val="20"/>
+          <w:szCs w:val="20"/>
+        </w:rPr>
+        <w:t xml:space="preserve"> training data</w:t>
+      </w:r>
+      <w:r>
+        <w:rPr>
+          <w:rFonts w:eastAsiaTheme="minorEastAsia"/>
+          <w:sz w:val="20"/>
+          <w:szCs w:val="20"/>
+        </w:rPr>
+        <w:t xml:space="preserve"> as is evident due to the clear difference in F1 scores</w:t>
+      </w:r>
+      <w:r>
+        <w:rPr>
+          <w:rFonts w:eastAsiaTheme="minorEastAsia"/>
+          <w:sz w:val="20"/>
+          <w:szCs w:val="20"/>
+        </w:rPr>
+        <w:t xml:space="preserve"> (there is likely an imbalance between false positives and negatives as the accuracy is still </w:t>
+      </w:r>
+      <m:oMath>
+        <m:r>
+          <w:rPr>
+            <w:rFonts w:ascii="Cambria Math" w:eastAsiaTheme="minorEastAsia" w:hAnsi="Cambria Math"/>
+            <w:sz w:val="20"/>
+            <w:szCs w:val="20"/>
+          </w:rPr>
+          <m:t>≥70</m:t>
+        </m:r>
+      </m:oMath>
+      <w:r>
+        <w:rPr>
+          <w:rFonts w:eastAsiaTheme="minorEastAsia"/>
+          <w:sz w:val="20"/>
+          <w:szCs w:val="20"/>
+        </w:rPr>
+        <w:t xml:space="preserve"> despite F1 score being </w:t>
+      </w:r>
+      <w:r>
+        <w:rPr>
+          <w:rFonts w:eastAsiaTheme="minorEastAsia"/>
+          <w:sz w:val="20"/>
+          <w:szCs w:val="20"/>
+        </w:rPr>
+        <w:t xml:space="preserve">quite a bit </w:t>
+      </w:r>
+      <w:r>
+        <w:rPr>
+          <w:rFonts w:eastAsiaTheme="minorEastAsia"/>
+          <w:sz w:val="20"/>
+          <w:szCs w:val="20"/>
+        </w:rPr>
+        <w:t>(0.</w:t>
+      </w:r>
+      <w:r>
+        <w:rPr>
+          <w:rFonts w:eastAsiaTheme="minorEastAsia"/>
+          <w:sz w:val="20"/>
+          <w:szCs w:val="20"/>
+        </w:rPr>
+        <w:t>18</w:t>
+      </w:r>
+      <w:r>
+        <w:rPr>
+          <w:rFonts w:eastAsiaTheme="minorEastAsia"/>
+          <w:sz w:val="20"/>
+          <w:szCs w:val="20"/>
+        </w:rPr>
+        <w:t xml:space="preserve">) </w:t>
+      </w:r>
+      <w:r>
+        <w:rPr>
+          <w:rFonts w:eastAsiaTheme="minorEastAsia"/>
+          <w:sz w:val="20"/>
+          <w:szCs w:val="20"/>
+        </w:rPr>
+        <w:t>lower)</w:t>
+      </w:r>
+      <w:r>
+        <w:rPr>
+          <w:rFonts w:eastAsiaTheme="minorEastAsia"/>
+          <w:sz w:val="20"/>
+          <w:szCs w:val="20"/>
+        </w:rPr>
+        <w:t>.</w:t>
       </w:r>
       <w:r>
         <w:rPr>
@@ -21618,15 +21809,47 @@
           <w:sz w:val="20"/>
           <w:szCs w:val="20"/>
         </w:rPr>
-        <w:t xml:space="preserve"> It performs well on data it has already seen but </w:t>
-      </w:r>
-      <w:r>
-        <w:rPr>
-          <w:rFonts w:eastAsiaTheme="minorEastAsia"/>
-          <w:sz w:val="20"/>
-          <w:szCs w:val="20"/>
-        </w:rPr>
-        <w:t>faces difficulty with</w:t>
+        <w:t xml:space="preserve"> </w:t>
+      </w:r>
+      <w:r>
+        <w:rPr>
+          <w:rFonts w:eastAsiaTheme="minorEastAsia"/>
+          <w:sz w:val="20"/>
+          <w:szCs w:val="20"/>
+        </w:rPr>
+        <w:t>The model</w:t>
+      </w:r>
+      <w:r>
+        <w:rPr>
+          <w:rFonts w:eastAsiaTheme="minorEastAsia"/>
+          <w:sz w:val="20"/>
+          <w:szCs w:val="20"/>
+        </w:rPr>
+        <w:t xml:space="preserve"> </w:t>
+      </w:r>
+      <w:r>
+        <w:rPr>
+          <w:rFonts w:eastAsiaTheme="minorEastAsia"/>
+          <w:sz w:val="20"/>
+          <w:szCs w:val="20"/>
+        </w:rPr>
+        <w:t xml:space="preserve">performs well on data it has already seen but </w:t>
+      </w:r>
+      <w:r>
+        <w:rPr>
+          <w:rFonts w:eastAsiaTheme="minorEastAsia"/>
+          <w:sz w:val="20"/>
+          <w:szCs w:val="20"/>
+        </w:rPr>
+        <w:t xml:space="preserve">faces difficulty </w:t>
+      </w:r>
+      <w:r>
+        <w:rPr>
+          <w:rFonts w:eastAsiaTheme="minorEastAsia"/>
+          <w:sz w:val="20"/>
+          <w:szCs w:val="20"/>
+        </w:rPr>
+        <w:t>regarding</w:t>
       </w:r>
       <w:r>
         <w:rPr>
@@ -21668,7 +21891,23 @@
           <w:sz w:val="20"/>
           <w:szCs w:val="20"/>
         </w:rPr>
-        <w:t xml:space="preserve">Hence, this model must be further improved or alternative approached should be considered before </w:t>
+        <w:t>Hence, this model must be further improved or alternative approache</w:t>
+      </w:r>
+      <w:r>
+        <w:rPr>
+          <w:rFonts w:eastAsiaTheme="minorEastAsia"/>
+          <w:sz w:val="20"/>
+          <w:szCs w:val="20"/>
+        </w:rPr>
+        <w:t>s</w:t>
+      </w:r>
+      <w:r>
+        <w:rPr>
+          <w:rFonts w:eastAsiaTheme="minorEastAsia"/>
+          <w:sz w:val="20"/>
+          <w:szCs w:val="20"/>
+        </w:rPr>
+        <w:t xml:space="preserve"> should be considered before </w:t>
       </w:r>
       <w:r>
         <w:rPr>
@@ -21737,22 +21976,21 @@
           <w:sz w:val="20"/>
           <w:szCs w:val="20"/>
         </w:rPr>
-        <w:t xml:space="preserve">Overall, </w:t>
-      </w:r>
-      <w:r>
-        <w:rPr>
-          <w:sz w:val="20"/>
-          <w:szCs w:val="20"/>
-        </w:rPr>
-        <w:t xml:space="preserve">some key observations, as given in the central figure was </w:t>
-      </w:r>
-      <w:proofErr w:type="gramStart"/>
-      <w:r>
-        <w:rPr>
-          <w:sz w:val="20"/>
-          <w:szCs w:val="20"/>
-        </w:rPr>
-        <w:t xml:space="preserve">that </w:t>
+        <w:t xml:space="preserve">As for key </w:t>
+      </w:r>
+      <w:r>
+        <w:rPr>
+          <w:sz w:val="20"/>
+          <w:szCs w:val="20"/>
+        </w:rPr>
+        <w:t>observations, as given in the central figure</w:t>
+      </w:r>
+      <w:r>
+        <w:rPr>
+          <w:sz w:val="20"/>
+          <w:szCs w:val="20"/>
+        </w:rPr>
+        <w:t>, the first insight</w:t>
       </w:r>
       <w:r>
         <w:rPr>
@@ -21766,9 +22004,22 @@
           <w:sz w:val="20"/>
           <w:szCs w:val="20"/>
         </w:rPr>
-        <w:t>price</w:t>
-      </w:r>
-      <w:proofErr w:type="gramEnd"/>
+        <w:t>was</w:t>
+      </w:r>
+      <w:r>
+        <w:rPr>
+          <w:sz w:val="20"/>
+          <w:szCs w:val="20"/>
+        </w:rPr>
+        <w:t xml:space="preserve"> </w:t>
+      </w:r>
+      <w:r>
+        <w:rPr>
+          <w:sz w:val="20"/>
+          <w:szCs w:val="20"/>
+        </w:rPr>
+        <w:t>that price</w:t>
+      </w:r>
       <w:r>
         <w:rPr>
           <w:sz w:val="20"/>
@@ -21870,7 +22121,49 @@
           <w:sz w:val="20"/>
           <w:szCs w:val="20"/>
         </w:rPr>
-        <w:t>W.r.t success of methods applied in this project, the fact that engineered features did prove to be good predictors suggests that the decision to distill reviews through NLP methods to obtain a more informative score comprising multiple key characteristics of wine quality, was a good idea. Also, the fact that the model overfit the training set with good accuracy and F1 scores suggest that the model is indeed capable of capturing the complexity inherent within the data and that input features that were carefully selected and provided were indeed useful ones (an initial version of the model included all engineered features as well as indicator variables, but it performed worse which is expected to be because of too much multicollinearity and added complexity; this experience inspired a feature selection the next time round that resulted in this model).</w:t>
+        <w:t xml:space="preserve">W.r.t success of methods applied in this project, the fact that engineered features did prove to be good predictors suggests that the decision to distill reviews through NLP methods to obtain a more informative score comprising multiple key characteristics of wine quality, was a good idea. Also, the fact that the model overfit the training set with good accuracy and F1 scores suggest that the model is indeed capable of capturing the complexity inherent within the data and that input features </w:t>
+      </w:r>
+      <w:r>
+        <w:rPr>
+          <w:sz w:val="20"/>
+          <w:szCs w:val="20"/>
+        </w:rPr>
+        <w:t>which</w:t>
+      </w:r>
+      <w:r>
+        <w:rPr>
+          <w:sz w:val="20"/>
+          <w:szCs w:val="20"/>
+        </w:rPr>
+        <w:t xml:space="preserve"> were carefully selected and provided were indeed useful ones (an initial version of the model included all engineered features as well as indicator variables, but it performed worse which is expected to be because of too much multicollinearity and added complexity; this experience inspired a </w:t>
+      </w:r>
+      <w:r>
+        <w:rPr>
+          <w:sz w:val="20"/>
+          <w:szCs w:val="20"/>
+        </w:rPr>
+        <w:t xml:space="preserve">more careful </w:t>
+      </w:r>
+      <w:r>
+        <w:rPr>
+          <w:sz w:val="20"/>
+          <w:szCs w:val="20"/>
+        </w:rPr>
+        <w:t>feature selection the next time round</w:t>
+      </w:r>
+      <w:r>
+        <w:rPr>
+          <w:sz w:val="20"/>
+          <w:szCs w:val="20"/>
+        </w:rPr>
+        <w:t>,</w:t>
+      </w:r>
+      <w:r>
+        <w:rPr>
+          <w:sz w:val="20"/>
+          <w:szCs w:val="20"/>
+        </w:rPr>
+        <w:t xml:space="preserve"> that resulted in this model).</w:t>
       </w:r>
       <w:r>
         <w:rPr>
@@ -22117,14 +22410,70 @@
           <w:sz w:val="20"/>
           <w:szCs w:val="20"/>
         </w:rPr>
-        <w:t xml:space="preserve"> It may also be interesting to set the grouping parameter as price brackets and turn the pribelm on its head and try to predict prices instead.</w:t>
-      </w:r>
-      <w:r>
-        <w:rPr>
-          <w:sz w:val="20"/>
-          <w:szCs w:val="20"/>
-        </w:rPr>
-        <w:t xml:space="preserve"> Further, a custom sentiment analysis model may be built and trained on wine reviews and scores so obtained may be another useful predictor. </w:t>
+        <w:t xml:space="preserve"> It may also be interesting to set the grouping parameter as price brackets and turn the pr</w:t>
+      </w:r>
+      <w:r>
+        <w:rPr>
+          <w:sz w:val="20"/>
+          <w:szCs w:val="20"/>
+        </w:rPr>
+        <w:t>o</w:t>
+      </w:r>
+      <w:r>
+        <w:rPr>
+          <w:sz w:val="20"/>
+          <w:szCs w:val="20"/>
+        </w:rPr>
+        <w:t>bl</w:t>
+      </w:r>
+      <w:r>
+        <w:rPr>
+          <w:sz w:val="20"/>
+          <w:szCs w:val="20"/>
+        </w:rPr>
+        <w:t>e</w:t>
+      </w:r>
+      <w:r>
+        <w:rPr>
+          <w:sz w:val="20"/>
+          <w:szCs w:val="20"/>
+        </w:rPr>
+        <w:t>m on its head and try to predict prices instead.</w:t>
+      </w:r>
+      <w:r>
+        <w:rPr>
+          <w:sz w:val="20"/>
+          <w:szCs w:val="20"/>
+        </w:rPr>
+        <w:t xml:space="preserve"> </w:t>
+      </w:r>
+      <w:r>
+        <w:rPr>
+          <w:sz w:val="20"/>
+          <w:szCs w:val="20"/>
+        </w:rPr>
+        <w:t>Also</w:t>
+      </w:r>
+      <w:r>
+        <w:rPr>
+          <w:sz w:val="20"/>
+          <w:szCs w:val="20"/>
+        </w:rPr>
+        <w:t xml:space="preserve">, a custom sentiment analysis model may be built and trained on wine reviews and scores so obtained </w:t>
+      </w:r>
+      <w:r>
+        <w:rPr>
+          <w:sz w:val="20"/>
+          <w:szCs w:val="20"/>
+        </w:rPr>
+        <w:t>can</w:t>
+      </w:r>
+      <w:r>
+        <w:rPr>
+          <w:sz w:val="20"/>
+          <w:szCs w:val="20"/>
+        </w:rPr>
+        <w:t xml:space="preserve"> be another useful predictor. </w:t>
       </w:r>
     </w:p>
     <w:p>
@@ -22144,20 +22493,18 @@
     </w:p>
     <w:sdt>
       <w:sdtPr>
+        <w:rPr>
+          <w:rFonts w:ascii="Times New Roman" w:eastAsiaTheme="minorHAnsi" w:hAnsi="Times New Roman" w:cs="Times New Roman"/>
+          <w:color w:val="auto"/>
+          <w:sz w:val="22"/>
+          <w:szCs w:val="40"/>
+        </w:rPr>
         <w:id w:val="126905565"/>
         <w:docPartObj>
           <w:docPartGallery w:val="Bibliographies"/>
           <w:docPartUnique/>
         </w:docPartObj>
       </w:sdtPr>
-      <w:sdtEndPr>
-        <w:rPr>
-          <w:rFonts w:ascii="Times New Roman" w:eastAsiaTheme="minorHAnsi" w:hAnsi="Times New Roman" w:cs="Times New Roman"/>
-          <w:color w:val="auto"/>
-          <w:sz w:val="22"/>
-          <w:szCs w:val="40"/>
-        </w:rPr>
-      </w:sdtEndPr>
       <w:sdtContent>
         <w:p>
           <w:pPr>

</xml_diff>